<commit_message>
final chapter edits before compiling
</commit_message>
<xml_diff>
--- a/Abbreviations.docx
+++ b/Abbreviations.docx
@@ -1,6 +1,6 @@
 
 <file path=word/document.xml><?xml version="1.0" encoding="utf-8"?>
-<w:document xmlns:wpc="http://schemas.microsoft.com/office/word/2010/wordprocessingCanvas" xmlns:cx="http://schemas.microsoft.com/office/drawing/2014/chartex" xmlns:cx1="http://schemas.microsoft.com/office/drawing/2015/9/8/chartex" xmlns:cx2="http://schemas.microsoft.com/office/drawing/2015/10/21/chartex" xmlns:cx3="http://schemas.microsoft.com/office/drawing/2016/5/9/chartex" xmlns:cx4="http://schemas.microsoft.com/office/drawing/2016/5/10/chartex" xmlns:cx5="http://schemas.microsoft.com/office/drawing/2016/5/11/chartex" xmlns:cx6="http://schemas.microsoft.com/office/drawing/2016/5/12/chartex" xmlns:cx7="http://schemas.microsoft.com/office/drawing/2016/5/13/chartex" xmlns:cx8="http://schemas.microsoft.com/office/drawing/2016/5/14/chartex" xmlns:mc="http://schemas.openxmlformats.org/markup-compatibility/2006" xmlns:aink="http://schemas.microsoft.com/office/drawing/2016/ink" xmlns:am3d="http://schemas.microsoft.com/office/drawing/2017/model3d" xmlns:o="urn:schemas-microsoft-com:office:office" xmlns:oel="http://schemas.microsoft.com/office/2019/extlst" xmlns:r="http://schemas.openxmlformats.org/officeDocument/2006/relationships" xmlns:m="http://schemas.openxmlformats.org/officeDocument/2006/math" xmlns:v="urn:schemas-microsoft-com:vml" xmlns:wp14="http://schemas.microsoft.com/office/word/2010/wordprocessingDrawing" xmlns:wp="http://schemas.openxmlformats.org/drawingml/2006/wordprocessingDrawing" xmlns:w10="urn:schemas-microsoft-com:office:word" xmlns:w="http://schemas.openxmlformats.org/wordprocessingml/2006/main" xmlns:w14="http://schemas.microsoft.com/office/word/2010/wordml" xmlns:w15="http://schemas.microsoft.com/office/word/2012/wordml" xmlns:w16cex="http://schemas.microsoft.com/office/word/2018/wordml/cex" xmlns:w16cid="http://schemas.microsoft.com/office/word/2016/wordml/cid" xmlns:w16="http://schemas.microsoft.com/office/word/2018/wordml" xmlns:w16sdtdh="http://schemas.microsoft.com/office/word/2020/wordml/sdtdatahash" xmlns:w16se="http://schemas.microsoft.com/office/word/2015/wordml/symex" xmlns:wpg="http://schemas.microsoft.com/office/word/2010/wordprocessingGroup" xmlns:wpi="http://schemas.microsoft.com/office/word/2010/wordprocessingInk" xmlns:wne="http://schemas.microsoft.com/office/word/2006/wordml" xmlns:wps="http://schemas.microsoft.com/office/word/2010/wordprocessingShape" mc:Ignorable="w14 w15 w16se w16cid w16 w16cex w16sdtdh wp14">
+<w:document xmlns:wpc="http://schemas.microsoft.com/office/word/2010/wordprocessingCanvas" xmlns:cx="http://schemas.microsoft.com/office/drawing/2014/chartex" xmlns:cx1="http://schemas.microsoft.com/office/drawing/2015/9/8/chartex" xmlns:cx2="http://schemas.microsoft.com/office/drawing/2015/10/21/chartex" xmlns:cx3="http://schemas.microsoft.com/office/drawing/2016/5/9/chartex" xmlns:cx4="http://schemas.microsoft.com/office/drawing/2016/5/10/chartex" xmlns:cx5="http://schemas.microsoft.com/office/drawing/2016/5/11/chartex" xmlns:cx6="http://schemas.microsoft.com/office/drawing/2016/5/12/chartex" xmlns:cx7="http://schemas.microsoft.com/office/drawing/2016/5/13/chartex" xmlns:cx8="http://schemas.microsoft.com/office/drawing/2016/5/14/chartex" xmlns:mc="http://schemas.openxmlformats.org/markup-compatibility/2006" xmlns:aink="http://schemas.microsoft.com/office/drawing/2016/ink" xmlns:am3d="http://schemas.microsoft.com/office/drawing/2017/model3d" xmlns:o="urn:schemas-microsoft-com:office:office" xmlns:oel="http://schemas.microsoft.com/office/2019/extlst" xmlns:r="http://schemas.openxmlformats.org/officeDocument/2006/relationships" xmlns:m="http://schemas.openxmlformats.org/officeDocument/2006/math" xmlns:v="urn:schemas-microsoft-com:vml" xmlns:wp14="http://schemas.microsoft.com/office/word/2010/wordprocessingDrawing" xmlns:wp="http://schemas.openxmlformats.org/drawingml/2006/wordprocessingDrawing" xmlns:w10="urn:schemas-microsoft-com:office:word" xmlns:w="http://schemas.openxmlformats.org/wordprocessingml/2006/main" xmlns:w14="http://schemas.microsoft.com/office/word/2010/wordml" xmlns:w15="http://schemas.microsoft.com/office/word/2012/wordml" xmlns:w16cex="http://schemas.microsoft.com/office/word/2018/wordml/cex" xmlns:w16cid="http://schemas.microsoft.com/office/word/2016/wordml/cid" xmlns:w16="http://schemas.microsoft.com/office/word/2018/wordml" xmlns:w16du="http://schemas.microsoft.com/office/word/2023/wordml/word16du" xmlns:w16sdtdh="http://schemas.microsoft.com/office/word/2020/wordml/sdtdatahash" xmlns:w16se="http://schemas.microsoft.com/office/word/2015/wordml/symex" xmlns:wpg="http://schemas.microsoft.com/office/word/2010/wordprocessingGroup" xmlns:wpi="http://schemas.microsoft.com/office/word/2010/wordprocessingInk" xmlns:wne="http://schemas.microsoft.com/office/word/2006/wordml" xmlns:wps="http://schemas.microsoft.com/office/word/2010/wordprocessingShape" mc:Ignorable="w14 w15 w16se w16cid w16 w16cex w16sdtdh w16du wp14">
   <w:body>
     <w:p>
       <w:pPr>
@@ -19,6 +19,10 @@
     </w:p>
     <w:p>
       <w:r>
+        <w:rPr>
+          <w:b/>
+          <w:bCs/>
+        </w:rPr>
         <w:t>AA</w:t>
       </w:r>
       <w:r>
@@ -27,33 +31,165 @@
     </w:p>
     <w:p>
       <w:r>
+        <w:rPr>
+          <w:b/>
+          <w:bCs/>
+        </w:rPr>
+        <w:t>CAT</w:t>
+      </w:r>
+      <w:r>
+        <w:t xml:space="preserve">: chloramphenicol acetyl transferase, </w:t>
+      </w:r>
+      <w:r>
+        <w:rPr>
+          <w:b/>
+          <w:bCs/>
+        </w:rPr>
+        <w:t>CATM</w:t>
+      </w:r>
+      <w:r>
+        <w:t xml:space="preserve">: C-alpha transmembrane, </w:t>
+      </w:r>
+      <w:r>
+        <w:rPr>
+          <w:b/>
+          <w:bCs/>
+        </w:rPr>
+        <w:t>CTX</w:t>
+      </w:r>
+      <w:r>
+        <w:t xml:space="preserve">: </w:t>
+      </w:r>
+    </w:p>
+    <w:p>
+      <w:r>
+        <w:rPr>
+          <w:b/>
+          <w:bCs/>
+        </w:rPr>
         <w:t>FACS</w:t>
       </w:r>
       <w:r>
         <w:t>: Fluorescence-activated cell sorting</w:t>
       </w:r>
-    </w:p>
-    <w:p>
-      <w:r>
+      <w:r>
+        <w:t xml:space="preserve">, </w:t>
+      </w:r>
+      <w:r>
+        <w:rPr>
+          <w:b/>
+          <w:bCs/>
+        </w:rPr>
+        <w:t>FRET</w:t>
+      </w:r>
+      <w:r>
+        <w:t xml:space="preserve">: </w:t>
+      </w:r>
+      <w:r>
+        <w:t>Förster resonance energy transfer</w:t>
+      </w:r>
+    </w:p>
+    <w:p>
+      <w:r>
+        <w:rPr>
+          <w:b/>
+          <w:bCs/>
+        </w:rPr>
         <w:t>GFP</w:t>
       </w:r>
       <w:r>
         <w:t xml:space="preserve">: green fluorescent protein, </w:t>
       </w:r>
-      <w:r>
+      <w:proofErr w:type="spellStart"/>
+      <w:r>
+        <w:rPr>
+          <w:b/>
+          <w:bCs/>
+        </w:rPr>
         <w:t>GpA</w:t>
       </w:r>
+      <w:proofErr w:type="spellEnd"/>
       <w:r>
         <w:t>: glycophorin A</w:t>
       </w:r>
     </w:p>
     <w:p>
       <w:r>
-        <w:t xml:space="preserve">MBP: maltose binding protein, MSL: molecular software library </w:t>
-      </w:r>
-    </w:p>
-    <w:p>
-      <w:r>
+        <w:rPr>
+          <w:b/>
+          <w:bCs/>
+        </w:rPr>
+        <w:t>MBP</w:t>
+      </w:r>
+      <w:r>
+        <w:t>: maltose binding protein,</w:t>
+      </w:r>
+      <w:r>
+        <w:t xml:space="preserve"> </w:t>
+      </w:r>
+      <w:r>
+        <w:rPr>
+          <w:b/>
+          <w:bCs/>
+        </w:rPr>
+        <w:t>MC</w:t>
+      </w:r>
+      <w:r>
+        <w:t xml:space="preserve">: Monte Carlo, </w:t>
+      </w:r>
+      <w:r>
+        <w:rPr>
+          <w:b/>
+          <w:bCs/>
+        </w:rPr>
+        <w:t>MD</w:t>
+      </w:r>
+      <w:r>
+        <w:t>: molecular dynamics,</w:t>
+      </w:r>
+      <w:r>
+        <w:t xml:space="preserve"> </w:t>
+      </w:r>
+      <w:r>
+        <w:rPr>
+          <w:b/>
+          <w:bCs/>
+        </w:rPr>
+        <w:t>MP</w:t>
+      </w:r>
+      <w:r>
+        <w:t>: membrane protein,</w:t>
+      </w:r>
+      <w:r>
+        <w:t xml:space="preserve"> </w:t>
+      </w:r>
+      <w:r>
+        <w:rPr>
+          <w:b/>
+          <w:bCs/>
+        </w:rPr>
+        <w:t>MSA</w:t>
+      </w:r>
+      <w:r>
+        <w:t xml:space="preserve">: multiple sequence alignment, </w:t>
+      </w:r>
+      <w:r>
+        <w:rPr>
+          <w:b/>
+          <w:bCs/>
+        </w:rPr>
+        <w:t>MSL</w:t>
+      </w:r>
+      <w:r>
+        <w:t>: molecular software library</w:t>
+      </w:r>
+    </w:p>
+    <w:p>
+      <w:r>
+        <w:rPr>
+          <w:b/>
+          <w:bCs/>
+        </w:rPr>
         <w:t>NGS</w:t>
       </w:r>
       <w:r>
@@ -62,18 +198,42 @@
     </w:p>
     <w:p>
       <w:r>
+        <w:rPr>
+          <w:b/>
+          <w:bCs/>
+        </w:rPr>
+        <w:t>OPM</w:t>
+      </w:r>
+      <w:r>
+        <w:t>: orientations of membrane proteins</w:t>
+      </w:r>
+    </w:p>
+    <w:p>
+      <w:r>
+        <w:rPr>
+          <w:b/>
+          <w:bCs/>
+        </w:rPr>
         <w:t>PBS</w:t>
       </w:r>
       <w:r>
         <w:t xml:space="preserve">: phosphate buffer saline, </w:t>
       </w:r>
       <w:r>
+        <w:rPr>
+          <w:b/>
+          <w:bCs/>
+        </w:rPr>
         <w:t>PCR</w:t>
       </w:r>
       <w:r>
         <w:t xml:space="preserve">: polymerase chain reaction, </w:t>
       </w:r>
       <w:r>
+        <w:rPr>
+          <w:b/>
+          <w:bCs/>
+        </w:rPr>
         <w:t>PDB</w:t>
       </w:r>
       <w:r>
@@ -82,33 +242,140 @@
     </w:p>
     <w:p>
       <w:r>
+        <w:rPr>
+          <w:b/>
+          <w:bCs/>
+        </w:rPr>
+        <w:t>SASA</w:t>
+      </w:r>
+      <w:r>
+        <w:t>: solvent accessible surface area,</w:t>
+      </w:r>
+      <w:r>
+        <w:rPr>
+          <w:b/>
+          <w:bCs/>
+        </w:rPr>
+        <w:t xml:space="preserve"> </w:t>
+      </w:r>
+      <w:r>
+        <w:rPr>
+          <w:b/>
+          <w:bCs/>
+        </w:rPr>
         <w:t>SDS-PAGE</w:t>
       </w:r>
       <w:r>
         <w:t>: sodium dodecyl sulfate polyacrylamide gel electrophoresis</w:t>
       </w:r>
-    </w:p>
-    <w:p>
-      <w:r>
+      <w:r>
+        <w:t xml:space="preserve">, </w:t>
+      </w:r>
+      <w:r>
+        <w:rPr>
+          <w:b/>
+          <w:bCs/>
+        </w:rPr>
+        <w:t>SE-AUC</w:t>
+      </w:r>
+      <w:r>
+        <w:t xml:space="preserve">: </w:t>
+      </w:r>
+      <w:r>
+        <w:t>sedimentation equilibrium analytical ultracentrifugation</w:t>
+      </w:r>
+      <w:r>
+        <w:t xml:space="preserve"> </w:t>
+      </w:r>
+    </w:p>
+    <w:p>
+      <w:r>
+        <w:rPr>
+          <w:b/>
+          <w:bCs/>
+        </w:rPr>
         <w:t>TM</w:t>
       </w:r>
       <w:r>
         <w:t xml:space="preserve">: transmembrane, </w:t>
       </w:r>
       <w:r>
+        <w:rPr>
+          <w:b/>
+          <w:bCs/>
+        </w:rPr>
         <w:t>TMD</w:t>
       </w:r>
       <w:r>
         <w:t>: transmembrane domain,</w:t>
       </w:r>
-    </w:p>
-    <w:p>
-      <w:r>
+      <w:r>
+        <w:t xml:space="preserve"> </w:t>
+      </w:r>
+      <w:r>
+        <w:rPr>
+          <w:b/>
+          <w:bCs/>
+        </w:rPr>
+        <w:t>TMH</w:t>
+      </w:r>
+      <w:r>
+        <w:t>: transmembrane helices</w:t>
+      </w:r>
+      <w:r>
+        <w:t xml:space="preserve">, </w:t>
+      </w:r>
+      <w:proofErr w:type="spellStart"/>
+      <w:r>
+        <w:rPr>
+          <w:b/>
+          <w:bCs/>
+        </w:rPr>
+        <w:t>tRFP</w:t>
+      </w:r>
+      <w:proofErr w:type="spellEnd"/>
+      <w:r>
+        <w:t xml:space="preserve">: </w:t>
+      </w:r>
+      <w:proofErr w:type="spellStart"/>
+      <w:r>
+        <w:t>TagRFP</w:t>
+      </w:r>
+      <w:proofErr w:type="spellEnd"/>
+      <w:r>
+        <w:t>-t</w:t>
+      </w:r>
+    </w:p>
+    <w:p>
+      <w:proofErr w:type="spellStart"/>
+      <w:r>
+        <w:rPr>
+          <w:b/>
+          <w:bCs/>
+        </w:rPr>
+        <w:t>vdW</w:t>
+      </w:r>
+      <w:proofErr w:type="spellEnd"/>
+      <w:r>
+        <w:t>: van der Waals</w:t>
+      </w:r>
+    </w:p>
+    <w:p>
+      <w:r>
+        <w:rPr>
+          <w:b/>
+          <w:bCs/>
+        </w:rPr>
         <w:t>WT</w:t>
       </w:r>
       <w:r>
-        <w:t>: wild-type</w:t>
-      </w:r>
+        <w:t xml:space="preserve">: </w:t>
+      </w:r>
+      <w:proofErr w:type="gramStart"/>
+      <w:r>
+        <w:t>wild-type</w:t>
+      </w:r>
+      <w:proofErr w:type="gramEnd"/>
     </w:p>
     <w:sectPr>
       <w:pgSz w:w="12240" w:h="15840"/>
@@ -121,7 +388,7 @@
 </file>
 
 <file path=word/styles.xml><?xml version="1.0" encoding="utf-8"?>
-<w:styles xmlns:mc="http://schemas.openxmlformats.org/markup-compatibility/2006" xmlns:r="http://schemas.openxmlformats.org/officeDocument/2006/relationships" xmlns:w="http://schemas.openxmlformats.org/wordprocessingml/2006/main" xmlns:w14="http://schemas.microsoft.com/office/word/2010/wordml" xmlns:w15="http://schemas.microsoft.com/office/word/2012/wordml" xmlns:w16cex="http://schemas.microsoft.com/office/word/2018/wordml/cex" xmlns:w16cid="http://schemas.microsoft.com/office/word/2016/wordml/cid" xmlns:w16="http://schemas.microsoft.com/office/word/2018/wordml" xmlns:w16sdtdh="http://schemas.microsoft.com/office/word/2020/wordml/sdtdatahash" xmlns:w16se="http://schemas.microsoft.com/office/word/2015/wordml/symex" mc:Ignorable="w14 w15 w16se w16cid w16 w16cex w16sdtdh">
+<w:styles xmlns:mc="http://schemas.openxmlformats.org/markup-compatibility/2006" xmlns:r="http://schemas.openxmlformats.org/officeDocument/2006/relationships" xmlns:w="http://schemas.openxmlformats.org/wordprocessingml/2006/main" xmlns:w14="http://schemas.microsoft.com/office/word/2010/wordml" xmlns:w15="http://schemas.microsoft.com/office/word/2012/wordml" xmlns:w16cex="http://schemas.microsoft.com/office/word/2018/wordml/cex" xmlns:w16cid="http://schemas.microsoft.com/office/word/2016/wordml/cid" xmlns:w16="http://schemas.microsoft.com/office/word/2018/wordml" xmlns:w16du="http://schemas.microsoft.com/office/word/2023/wordml/word16du" xmlns:w16sdtdh="http://schemas.microsoft.com/office/word/2020/wordml/sdtdatahash" xmlns:w16se="http://schemas.microsoft.com/office/word/2015/wordml/symex" mc:Ignorable="w14 w15 w16se w16cid w16 w16cex w16sdtdh w16du">
   <w:docDefaults>
     <w:rPrDefault>
       <w:rPr>

</xml_diff>